<commit_message>
Dodana ekstrakcija sadržaja iz Wikipedija članaka
</commit_message>
<xml_diff>
--- a/zavrsni.docx
+++ b/zavrsni.docx
@@ -2204,30 +2204,6 @@
     </w:p>
     <w:p>
       <w:pPr>
-        <w:rPr>
-          <w:rFonts w:cs="Times New Roman"/>
-          <w:szCs w:val="24"/>
-        </w:rPr>
-      </w:pPr>
-    </w:p>
-    <w:p>
-      <w:pPr>
-        <w:rPr>
-          <w:rFonts w:cs="Times New Roman"/>
-          <w:szCs w:val="24"/>
-        </w:rPr>
-      </w:pPr>
-    </w:p>
-    <w:p>
-      <w:pPr>
-        <w:rPr>
-          <w:rFonts w:cs="Times New Roman"/>
-          <w:szCs w:val="24"/>
-        </w:rPr>
-      </w:pPr>
-    </w:p>
-    <w:p>
-      <w:pPr>
         <w:ind w:firstLine="567"/>
         <w:rPr>
           <w:rFonts w:cs="Times New Roman"/>
@@ -2245,6 +2221,7 @@
       </w:pPr>
       <w:bookmarkStart w:id="3" w:name="_Toc143023758"/>
       <w:r>
+        <w:lastRenderedPageBreak/>
         <w:t>PROGRAM</w:t>
       </w:r>
       <w:bookmarkEnd w:id="3"/>
@@ -2257,6 +2234,134 @@
           <w:szCs w:val="24"/>
         </w:rPr>
       </w:pPr>
+      <w:r>
+        <w:rPr>
+          <w:rFonts w:cs="Times New Roman"/>
+          <w:szCs w:val="24"/>
+        </w:rPr>
+        <w:t xml:space="preserve">Cilj programa je sa što većom preciznosti </w:t>
+      </w:r>
+      <w:r>
+        <w:rPr>
+          <w:rFonts w:cs="Times New Roman"/>
+          <w:szCs w:val="24"/>
+        </w:rPr>
+        <w:t xml:space="preserve">klasificirati uneseni tekst, tj. </w:t>
+      </w:r>
+      <w:r>
+        <w:rPr>
+          <w:rFonts w:cs="Times New Roman"/>
+          <w:szCs w:val="24"/>
+        </w:rPr>
+        <w:t xml:space="preserve">odrediti kojoj od zadanih tema </w:t>
+      </w:r>
+      <w:r>
+        <w:rPr>
+          <w:rFonts w:cs="Times New Roman"/>
+          <w:szCs w:val="24"/>
+        </w:rPr>
+        <w:t>taj</w:t>
+      </w:r>
+      <w:r>
+        <w:rPr>
+          <w:rFonts w:cs="Times New Roman"/>
+          <w:szCs w:val="24"/>
+        </w:rPr>
+        <w:t xml:space="preserve"> </w:t>
+      </w:r>
+      <w:r>
+        <w:rPr>
+          <w:rFonts w:cs="Times New Roman"/>
+          <w:szCs w:val="24"/>
+          <w:u w:val="single"/>
+        </w:rPr>
+        <w:t xml:space="preserve">tekst najviše </w:t>
+      </w:r>
+      <w:r>
+        <w:rPr>
+          <w:rFonts w:cs="Times New Roman"/>
+          <w:szCs w:val="24"/>
+          <w:u w:val="single"/>
+        </w:rPr>
+        <w:t>odgovara</w:t>
+      </w:r>
+      <w:r>
+        <w:rPr>
+          <w:rFonts w:cs="Times New Roman"/>
+          <w:szCs w:val="24"/>
+        </w:rPr>
+        <w:t>. To radi tako da u</w:t>
+      </w:r>
+      <w:r>
+        <w:rPr>
+          <w:rFonts w:cs="Times New Roman"/>
+          <w:szCs w:val="24"/>
+        </w:rPr>
+        <w:t xml:space="preserve">spoređuje riječi </w:t>
+      </w:r>
+      <w:r>
+        <w:rPr>
+          <w:rFonts w:cs="Times New Roman"/>
+          <w:szCs w:val="24"/>
+        </w:rPr>
+        <w:t xml:space="preserve">već poznatih tekstova </w:t>
+      </w:r>
+      <w:r>
+        <w:rPr>
+          <w:rFonts w:cs="Times New Roman"/>
+          <w:szCs w:val="24"/>
+        </w:rPr>
+        <w:t xml:space="preserve">kojima su teme već </w:t>
+      </w:r>
+      <w:r>
+        <w:rPr>
+          <w:rFonts w:cs="Times New Roman"/>
+          <w:szCs w:val="24"/>
+        </w:rPr>
+        <w:t>određen</w:t>
+      </w:r>
+      <w:r>
+        <w:rPr>
+          <w:rFonts w:cs="Times New Roman"/>
+          <w:szCs w:val="24"/>
+        </w:rPr>
+        <w:t>e</w:t>
+      </w:r>
+      <w:r>
+        <w:rPr>
+          <w:rFonts w:cs="Times New Roman"/>
+          <w:szCs w:val="24"/>
+        </w:rPr>
+        <w:t xml:space="preserve"> </w:t>
+      </w:r>
+      <w:r>
+        <w:rPr>
+          <w:rFonts w:cs="Times New Roman"/>
+          <w:szCs w:val="24"/>
+        </w:rPr>
+        <w:t xml:space="preserve">s riječima </w:t>
+      </w:r>
+      <w:r>
+        <w:rPr>
+          <w:rFonts w:cs="Times New Roman"/>
+          <w:szCs w:val="24"/>
+        </w:rPr>
+        <w:t>teksta kojega unese korisnik</w:t>
+      </w:r>
+      <w:r>
+        <w:rPr>
+          <w:rFonts w:cs="Times New Roman"/>
+          <w:szCs w:val="24"/>
+        </w:rPr>
+        <w:t xml:space="preserve">. </w:t>
+      </w:r>
+      <w:r>
+        <w:rPr>
+          <w:rFonts w:cs="Times New Roman"/>
+          <w:szCs w:val="24"/>
+        </w:rPr>
+        <w:t>Kroz par distinktivnih metoda klasifikacije pokušano je maksimizirati preciznost.</w:t>
+      </w:r>
     </w:p>
     <w:p>
       <w:pPr>
@@ -2271,28 +2376,45 @@
           <w:rFonts w:cs="Times New Roman"/>
           <w:szCs w:val="24"/>
         </w:rPr>
-        <w:t xml:space="preserve">Cilj programa je sa što većom preciznosti </w:t>
-      </w:r>
-      <w:r>
-        <w:rPr>
-          <w:rFonts w:cs="Times New Roman"/>
-          <w:szCs w:val="24"/>
-        </w:rPr>
-        <w:t xml:space="preserve">klasificirati uneseni tekst, tj. </w:t>
-      </w:r>
-      <w:r>
-        <w:rPr>
-          <w:rFonts w:cs="Times New Roman"/>
-          <w:szCs w:val="24"/>
-        </w:rPr>
-        <w:t xml:space="preserve">odrediti kojoj od zadanih tema </w:t>
-      </w:r>
-      <w:r>
-        <w:rPr>
-          <w:rFonts w:cs="Times New Roman"/>
-          <w:szCs w:val="24"/>
-        </w:rPr>
-        <w:t>taj</w:t>
+        <w:t xml:space="preserve">Program razlikuje šest kategorija tema </w:t>
+      </w:r>
+      <w:r>
+        <w:rPr>
+          <w:rFonts w:cs="Times New Roman"/>
+          <w:szCs w:val="24"/>
+          <w:u w:val="single"/>
+        </w:rPr>
+        <w:t>članka</w:t>
+      </w:r>
+      <w:r>
+        <w:rPr>
+          <w:rFonts w:cs="Times New Roman"/>
+          <w:szCs w:val="24"/>
+        </w:rPr>
+        <w:t xml:space="preserve">: filmovi/serije, glazba, gospodarstvo, politika, sport i tehnologija. </w:t>
+      </w:r>
+      <w:r>
+        <w:rPr>
+          <w:rFonts w:cs="Times New Roman"/>
+          <w:szCs w:val="24"/>
+        </w:rPr>
+        <w:t xml:space="preserve">Kategorije su izabrane tako da se minimiziraju moguća preklapanja članaka </w:t>
+      </w:r>
+      <w:r>
+        <w:rPr>
+          <w:rFonts w:cs="Times New Roman"/>
+          <w:szCs w:val="24"/>
+          <w:u w:val="single"/>
+        </w:rPr>
+        <w:t xml:space="preserve">s ciljem da </w:t>
+      </w:r>
+      <w:r>
+        <w:rPr>
+          <w:rFonts w:cs="Times New Roman"/>
+          <w:szCs w:val="24"/>
+          <w:u w:val="single"/>
+        </w:rPr>
+        <w:t>preciznost može biti što veća.</w:t>
       </w:r>
       <w:r>
         <w:rPr>
@@ -2305,94 +2427,22 @@
         <w:rPr>
           <w:rFonts w:cs="Times New Roman"/>
           <w:szCs w:val="24"/>
-          <w:u w:val="single"/>
-        </w:rPr>
-        <w:t xml:space="preserve">tekst najviše </w:t>
-      </w:r>
-      <w:r>
-        <w:rPr>
-          <w:rFonts w:cs="Times New Roman"/>
-          <w:szCs w:val="24"/>
-          <w:u w:val="single"/>
-        </w:rPr>
-        <w:t>odgovara</w:t>
-      </w:r>
-      <w:r>
-        <w:rPr>
-          <w:rFonts w:cs="Times New Roman"/>
-          <w:szCs w:val="24"/>
-        </w:rPr>
-        <w:t>. To radi tako da u</w:t>
-      </w:r>
-      <w:r>
-        <w:rPr>
-          <w:rFonts w:cs="Times New Roman"/>
-          <w:szCs w:val="24"/>
-        </w:rPr>
-        <w:t xml:space="preserve">spoređuje riječi </w:t>
-      </w:r>
-      <w:r>
-        <w:rPr>
-          <w:rFonts w:cs="Times New Roman"/>
-          <w:szCs w:val="24"/>
-        </w:rPr>
-        <w:t xml:space="preserve">već poznatih tekstova </w:t>
-      </w:r>
-      <w:r>
-        <w:rPr>
-          <w:rFonts w:cs="Times New Roman"/>
-          <w:szCs w:val="24"/>
-        </w:rPr>
-        <w:t xml:space="preserve">kojima su teme već </w:t>
-      </w:r>
-      <w:r>
-        <w:rPr>
-          <w:rFonts w:cs="Times New Roman"/>
-          <w:szCs w:val="24"/>
-        </w:rPr>
-        <w:t>određen</w:t>
-      </w:r>
-      <w:r>
-        <w:rPr>
-          <w:rFonts w:cs="Times New Roman"/>
-          <w:szCs w:val="24"/>
-        </w:rPr>
-        <w:t>e</w:t>
-      </w:r>
-      <w:r>
-        <w:rPr>
-          <w:rFonts w:cs="Times New Roman"/>
-          <w:szCs w:val="24"/>
-        </w:rPr>
-        <w:t xml:space="preserve"> </w:t>
-      </w:r>
-      <w:r>
-        <w:rPr>
-          <w:rFonts w:cs="Times New Roman"/>
-          <w:szCs w:val="24"/>
-        </w:rPr>
-        <w:t xml:space="preserve">s riječima </w:t>
-      </w:r>
-      <w:r>
-        <w:rPr>
-          <w:rFonts w:cs="Times New Roman"/>
-          <w:szCs w:val="24"/>
-        </w:rPr>
-        <w:t>teksta kojega unese korisnik</w:t>
-      </w:r>
-      <w:r>
-        <w:rPr>
-          <w:rFonts w:cs="Times New Roman"/>
-          <w:szCs w:val="24"/>
-        </w:rPr>
-        <w:t xml:space="preserve">. </w:t>
-      </w:r>
-      <w:r>
-        <w:rPr>
-          <w:rFonts w:cs="Times New Roman"/>
-          <w:szCs w:val="24"/>
-        </w:rPr>
-        <w:t>Kroz par distinktivnih metoda klasifikacije pokušano je maksimizirati preciznost.</w:t>
+        </w:rPr>
+        <w:t>Svaka kategorija ima svoju tekstualnu datoteku koja sadrži</w:t>
+      </w:r>
+      <w:r>
+        <w:rPr>
+          <w:rFonts w:cs="Times New Roman"/>
+          <w:szCs w:val="24"/>
+        </w:rPr>
+        <w:t xml:space="preserve"> 20 </w:t>
+      </w:r>
+      <w:r>
+        <w:rPr>
+          <w:rFonts w:cs="Times New Roman"/>
+          <w:szCs w:val="24"/>
+        </w:rPr>
+        <w:t>poveznica koje su ručno unesene gledajući kako je koji članak kategoriziran na web-stranici časopisa.</w:t>
       </w:r>
     </w:p>
     <w:p>
@@ -2406,59 +2456,19 @@
       <w:r>
         <w:rPr>
           <w:rFonts w:cs="Times New Roman"/>
-          <w:szCs w:val="24"/>
-        </w:rPr>
-        <w:t xml:space="preserve">Program razlikuje šest kategorija tema </w:t>
-      </w:r>
-      <w:r>
-        <w:rPr>
-          <w:rFonts w:cs="Times New Roman"/>
-          <w:szCs w:val="24"/>
-          <w:u w:val="single"/>
-        </w:rPr>
-        <w:t>članka</w:t>
-      </w:r>
-      <w:r>
-        <w:rPr>
-          <w:rFonts w:cs="Times New Roman"/>
-          <w:szCs w:val="24"/>
-        </w:rPr>
-        <w:t xml:space="preserve">: filmovi/serije, glazba, gospodarstvo, politika, sport i tehnologija. </w:t>
-      </w:r>
-      <w:r>
-        <w:rPr>
-          <w:rFonts w:cs="Times New Roman"/>
-          <w:szCs w:val="24"/>
-        </w:rPr>
-        <w:t>IZABRANE SU TAKO DA SE NE PREKLAPOAJJ DA JE MOGUCE</w:t>
-      </w:r>
-      <w:r>
-        <w:rPr>
-          <w:rFonts w:cs="Times New Roman"/>
-          <w:szCs w:val="24"/>
-        </w:rPr>
-        <w:t xml:space="preserve"> </w:t>
-      </w:r>
-      <w:r>
-        <w:rPr>
-          <w:rFonts w:cs="Times New Roman"/>
-          <w:szCs w:val="24"/>
-        </w:rPr>
-        <w:t>Svaka kategorija ima svoju tekstualnu datoteku koja sadrži</w:t>
-      </w:r>
-      <w:r>
-        <w:rPr>
-          <w:rFonts w:cs="Times New Roman"/>
-          <w:szCs w:val="24"/>
-        </w:rPr>
-        <w:t xml:space="preserve"> 20 </w:t>
-      </w:r>
-      <w:r>
-        <w:rPr>
-          <w:rFonts w:cs="Times New Roman"/>
-          <w:szCs w:val="24"/>
-        </w:rPr>
-        <w:t xml:space="preserve">poveznica koje su ručno unesene gledajući kako je koji članak kategoriziran na web-stranici časopisa. </w:t>
+          <w:strike/>
+          <w:szCs w:val="24"/>
+          <w:u w:val="single"/>
+        </w:rPr>
+        <w:t>Program</w:t>
+      </w:r>
+      <w:r>
+        <w:rPr>
+          <w:rFonts w:cs="Times New Roman"/>
+          <w:strike/>
+          <w:szCs w:val="24"/>
+        </w:rPr>
+        <w:t xml:space="preserve"> klasificira temu zadanog teksta (ručno unesenog ili dohvaćenog putem poveznice) u šest različitih kategorija </w:t>
       </w:r>
     </w:p>
     <w:p>
@@ -2467,48 +2477,15 @@
         <w:rPr>
           <w:rFonts w:cs="Times New Roman"/>
           <w:szCs w:val="24"/>
-        </w:rPr>
-      </w:pPr>
-      <w:r>
-        <w:rPr>
-          <w:rFonts w:cs="Times New Roman"/>
-          <w:strike/>
-          <w:szCs w:val="24"/>
-          <w:u w:val="single"/>
-        </w:rPr>
-        <w:t>Program</w:t>
-      </w:r>
-      <w:r>
-        <w:rPr>
-          <w:rFonts w:cs="Times New Roman"/>
-          <w:strike/>
-          <w:szCs w:val="24"/>
-        </w:rPr>
-        <w:t xml:space="preserve"> klasificira temu zadanog teksta (ručno unesenog ili dohvaćenog putem poveznice) u šest različitih kategorija </w:t>
-      </w:r>
-    </w:p>
-    <w:p>
-      <w:pPr>
-        <w:ind w:firstLine="567"/>
-        <w:rPr>
-          <w:rFonts w:cs="Times New Roman"/>
-          <w:szCs w:val="24"/>
-          <w:u w:val="single"/>
-        </w:rPr>
-      </w:pPr>
-      <w:r>
-        <w:rPr>
-          <w:rFonts w:cs="Times New Roman"/>
-          <w:szCs w:val="24"/>
-        </w:rPr>
-        <w:t>Jer je korišten programski jezik Python, ovaj cijeli proces je nešto sporiji kad bi ga usporedili s</w:t>
-      </w:r>
-      <w:r>
-        <w:rPr>
-          <w:rFonts w:cs="Times New Roman"/>
-          <w:szCs w:val="24"/>
-        </w:rPr>
-        <w:t xml:space="preserve"> </w:t>
+          <w:u w:val="single"/>
+        </w:rPr>
+      </w:pPr>
+      <w:r>
+        <w:rPr>
+          <w:rFonts w:cs="Times New Roman"/>
+          <w:szCs w:val="24"/>
+        </w:rPr>
+        <w:t xml:space="preserve">Jer je korišten programski jezik Python, ovaj cijeli proces je nešto sporiji kad bi ga usporedili s </w:t>
       </w:r>
       <w:r>
         <w:rPr>
@@ -2593,40 +2570,17 @@
         <w:rPr>
           <w:rFonts w:cs="Times New Roman"/>
           <w:szCs w:val="24"/>
-        </w:rPr>
-      </w:pPr>
-      <w:r>
-        <w:rPr>
-          <w:rFonts w:cs="Times New Roman"/>
-          <w:szCs w:val="24"/>
-          <w:u w:val="single"/>
-        </w:rPr>
-        <w:t>Program je exportan te se može pokrenuti na Windows operacijskim sustavim. Može se</w:t>
-      </w:r>
-      <w:r>
-        <w:rPr>
-          <w:rFonts w:cs="Times New Roman"/>
-          <w:szCs w:val="24"/>
-          <w:u w:val="single"/>
-        </w:rPr>
-        <w:t xml:space="preserve"> </w:t>
-      </w:r>
-      <w:r>
-        <w:rPr>
-          <w:rFonts w:cs="Times New Roman"/>
-          <w:szCs w:val="24"/>
-          <w:u w:val="single"/>
-        </w:rPr>
-        <w:t>preuzeti s Githuba – link- kako skinut...</w:t>
-      </w:r>
-    </w:p>
-    <w:p>
-      <w:pPr>
-        <w:rPr>
-          <w:rFonts w:cs="Times New Roman"/>
-          <w:szCs w:val="24"/>
-        </w:rPr>
-      </w:pPr>
+          <w:u w:val="single"/>
+        </w:rPr>
+      </w:pPr>
+      <w:r>
+        <w:rPr>
+          <w:rFonts w:cs="Times New Roman"/>
+          <w:szCs w:val="24"/>
+          <w:u w:val="single"/>
+        </w:rPr>
+        <w:t>Program je exportan te se može pokrenuti na Windows operacijskim sustavim. Može se preuzeti s Githuba – link- kako skinut...</w:t>
+      </w:r>
     </w:p>
     <w:p>
       <w:pPr>
@@ -2980,12 +2934,14 @@
         <w:rPr>
           <w:rFonts w:cs="Times New Roman"/>
           <w:szCs w:val="24"/>
-        </w:rPr>
-      </w:pPr>
-      <w:r>
-        <w:rPr>
-          <w:rFonts w:cs="Times New Roman"/>
-          <w:szCs w:val="24"/>
+          <w:u w:val="single"/>
+        </w:rPr>
+      </w:pPr>
+      <w:r>
+        <w:rPr>
+          <w:rFonts w:cs="Times New Roman"/>
+          <w:szCs w:val="24"/>
+          <w:u w:val="single"/>
         </w:rPr>
         <w:t>Program također priznaje HTML kod Wikipedija čije se stranice također mogu koristiti za vektore klasifikatore, no primarni im je cilj biti za korisnike.</w:t>
       </w:r>
@@ -3003,7 +2959,6 @@
           <w:rFonts w:cs="Times New Roman"/>
           <w:szCs w:val="24"/>
         </w:rPr>
-        <w:lastRenderedPageBreak/>
         <w:t>Riješenje nije dugoročno jer u</w:t>
       </w:r>
       <w:r>
@@ -3070,15 +3025,16 @@
           <w:szCs w:val="24"/>
           <w:u w:val="single"/>
         </w:rPr>
-        <w:t>To vrijedi i ako je unesen članak</w:t>
-      </w:r>
-      <w:r>
-        <w:rPr>
-          <w:rFonts w:cs="Times New Roman"/>
-          <w:szCs w:val="24"/>
-          <w:u w:val="single"/>
-        </w:rPr>
-        <w:t xml:space="preserve"> s nekog drugog časopisa</w:t>
+        <w:t xml:space="preserve">To vrijedi i ako je unesen članak s nekog drugog </w:t>
+      </w:r>
+      <w:r>
+        <w:rPr>
+          <w:rFonts w:cs="Times New Roman"/>
+          <w:szCs w:val="24"/>
+          <w:u w:val="single"/>
+        </w:rPr>
+        <w:lastRenderedPageBreak/>
+        <w:t>časopisa</w:t>
       </w:r>
       <w:r>
         <w:rPr>
@@ -3339,14 +3295,7 @@
           <w:rFonts w:cs="Times New Roman"/>
           <w:szCs w:val="24"/>
         </w:rPr>
-        <w:t xml:space="preserve">koja je </w:t>
-      </w:r>
-      <w:r>
-        <w:rPr>
-          <w:rFonts w:cs="Times New Roman"/>
-          <w:szCs w:val="24"/>
-        </w:rPr>
-        <w:t>ručno pronađena te</w:t>
+        <w:t>koja je ručno pronađena te</w:t>
       </w:r>
       <w:r>
         <w:rPr>
@@ -4121,66 +4070,73 @@
           <w:rFonts w:cs="Times New Roman"/>
           <w:szCs w:val="24"/>
         </w:rPr>
+        <w:t>Nakon izračuna preciznosti klasifikacije</w:t>
+      </w:r>
+      <w:r>
+        <w:rPr>
+          <w:rFonts w:cs="Times New Roman"/>
+          <w:szCs w:val="24"/>
+        </w:rPr>
+        <w:t>,</w:t>
+      </w:r>
+      <w:r>
+        <w:rPr>
+          <w:rFonts w:cs="Times New Roman"/>
+          <w:szCs w:val="24"/>
+        </w:rPr>
+        <w:t xml:space="preserve"> automatski se izradi tekstualna datoteka</w:t>
+      </w:r>
+      <w:r>
+        <w:rPr>
+          <w:rFonts w:cs="Times New Roman"/>
+          <w:szCs w:val="24"/>
+          <w:u w:val="single"/>
+        </w:rPr>
+        <w:t>(slika tekstualne datoteke)</w:t>
+      </w:r>
+      <w:r>
+        <w:rPr>
+          <w:rFonts w:cs="Times New Roman"/>
+          <w:szCs w:val="24"/>
+        </w:rPr>
+        <w:t xml:space="preserve"> koja sadrži koj</w:t>
+      </w:r>
+      <w:r>
+        <w:rPr>
+          <w:rFonts w:cs="Times New Roman"/>
+          <w:szCs w:val="24"/>
+        </w:rPr>
+        <w:t xml:space="preserve">a su </w:t>
+      </w:r>
+      <w:r>
+        <w:rPr>
+          <w:rFonts w:cs="Times New Roman"/>
+          <w:szCs w:val="24"/>
+          <w:u w:val="single"/>
+        </w:rPr>
+        <w:t>preklapanja</w:t>
+      </w:r>
+      <w:r>
+        <w:rPr>
+          <w:rFonts w:cs="Times New Roman"/>
+          <w:szCs w:val="24"/>
+        </w:rPr>
+        <w:t xml:space="preserve"> </w:t>
+      </w:r>
+      <w:r>
+        <w:rPr>
+          <w:rFonts w:cs="Times New Roman"/>
+          <w:szCs w:val="24"/>
+        </w:rPr>
+        <w:t xml:space="preserve">i koliko ih je – za svaku kategoriju. </w:t>
+      </w:r>
+      <w:r>
+        <w:rPr>
+          <w:rFonts w:cs="Times New Roman"/>
+          <w:szCs w:val="24"/>
+        </w:rPr>
         <w:lastRenderedPageBreak/>
-        <w:t>Nakon izračuna preciznosti klasifikacije</w:t>
-      </w:r>
-      <w:r>
-        <w:rPr>
-          <w:rFonts w:cs="Times New Roman"/>
-          <w:szCs w:val="24"/>
-        </w:rPr>
-        <w:t>,</w:t>
-      </w:r>
-      <w:r>
-        <w:rPr>
-          <w:rFonts w:cs="Times New Roman"/>
-          <w:szCs w:val="24"/>
-        </w:rPr>
-        <w:t xml:space="preserve"> automatski se izradi tekstualna datoteka</w:t>
-      </w:r>
-      <w:r>
-        <w:rPr>
-          <w:rFonts w:cs="Times New Roman"/>
-          <w:szCs w:val="24"/>
-          <w:u w:val="single"/>
-        </w:rPr>
-        <w:t>(slika tekstualne datoteke)</w:t>
-      </w:r>
-      <w:r>
-        <w:rPr>
-          <w:rFonts w:cs="Times New Roman"/>
-          <w:szCs w:val="24"/>
-        </w:rPr>
-        <w:t xml:space="preserve"> koja sadrži koj</w:t>
-      </w:r>
-      <w:r>
-        <w:rPr>
-          <w:rFonts w:cs="Times New Roman"/>
-          <w:szCs w:val="24"/>
-        </w:rPr>
-        <w:t xml:space="preserve">a su </w:t>
-      </w:r>
-      <w:r>
-        <w:rPr>
-          <w:rFonts w:cs="Times New Roman"/>
-          <w:szCs w:val="24"/>
-          <w:u w:val="single"/>
-        </w:rPr>
-        <w:t>preklapanja</w:t>
-      </w:r>
-      <w:r>
-        <w:rPr>
-          <w:rFonts w:cs="Times New Roman"/>
-          <w:szCs w:val="24"/>
-        </w:rPr>
-        <w:t xml:space="preserve"> </w:t>
-      </w:r>
-      <w:r>
-        <w:rPr>
-          <w:rFonts w:cs="Times New Roman"/>
-          <w:szCs w:val="24"/>
-        </w:rPr>
-        <w:t xml:space="preserve">i koliko ih je – za svaku kategoriju. Pregledavanjem </w:t>
+        <w:t xml:space="preserve">Pregledavanjem </w:t>
       </w:r>
       <w:r>
         <w:rPr>
@@ -4425,136 +4381,144 @@
           <w:rFonts w:cs="Times New Roman"/>
           <w:szCs w:val="24"/>
         </w:rPr>
+        <w:t>U nastavku su navedene metode s kojima je pokuša</w:t>
+      </w:r>
+      <w:r>
+        <w:rPr>
+          <w:rFonts w:cs="Times New Roman"/>
+          <w:szCs w:val="24"/>
+        </w:rPr>
+        <w:t xml:space="preserve">no povećati preciznost </w:t>
+      </w:r>
+      <w:r>
+        <w:rPr>
+          <w:rFonts w:cs="Times New Roman"/>
+          <w:szCs w:val="24"/>
+        </w:rPr>
+        <w:t>klasifikacije</w:t>
+      </w:r>
+      <w:r>
+        <w:rPr>
+          <w:rFonts w:cs="Times New Roman"/>
+          <w:szCs w:val="24"/>
+        </w:rPr>
+        <w:t>.</w:t>
+      </w:r>
+      <w:r>
+        <w:rPr>
+          <w:rFonts w:cs="Times New Roman"/>
+          <w:szCs w:val="24"/>
+        </w:rPr>
+        <w:t xml:space="preserve"> </w:t>
+      </w:r>
+      <w:r>
+        <w:rPr>
+          <w:rFonts w:cs="Times New Roman"/>
+          <w:szCs w:val="24"/>
+        </w:rPr>
+        <w:t xml:space="preserve">Za uspredbu preciznosti metoda klasifikacije svakom metodom je </w:t>
+      </w:r>
+      <w:r>
+        <w:rPr>
+          <w:rFonts w:cs="Times New Roman"/>
+          <w:szCs w:val="24"/>
+          <w:u w:val="single"/>
+        </w:rPr>
+        <w:t>klasificiran</w:t>
+      </w:r>
+      <w:r>
+        <w:rPr>
+          <w:rFonts w:cs="Times New Roman"/>
+          <w:szCs w:val="24"/>
+        </w:rPr>
+        <w:t xml:space="preserve"> po jedan </w:t>
+      </w:r>
+      <w:r>
+        <w:rPr>
+          <w:rFonts w:cs="Times New Roman"/>
+          <w:szCs w:val="24"/>
+        </w:rPr>
+        <w:t xml:space="preserve">hrvatski </w:t>
+      </w:r>
+      <w:r>
+        <w:rPr>
+          <w:rFonts w:cs="Times New Roman"/>
+          <w:szCs w:val="24"/>
+        </w:rPr>
+        <w:t xml:space="preserve">Wikipedija članak iz svake </w:t>
+      </w:r>
+      <w:r>
+        <w:rPr>
+          <w:rFonts w:cs="Times New Roman"/>
+          <w:szCs w:val="24"/>
+        </w:rPr>
+        <w:t xml:space="preserve">od ukupno </w:t>
+      </w:r>
+      <w:r>
+        <w:rPr>
+          <w:rFonts w:cs="Times New Roman"/>
+          <w:szCs w:val="24"/>
+        </w:rPr>
+        <w:t>šest</w:t>
+      </w:r>
+      <w:r>
+        <w:rPr>
+          <w:rFonts w:cs="Times New Roman"/>
+          <w:szCs w:val="24"/>
+        </w:rPr>
+        <w:t xml:space="preserve"> </w:t>
+      </w:r>
+      <w:r>
+        <w:rPr>
+          <w:rFonts w:cs="Times New Roman"/>
+          <w:szCs w:val="24"/>
+        </w:rPr>
+        <w:t>kategorij</w:t>
+      </w:r>
+      <w:r>
+        <w:rPr>
+          <w:rFonts w:cs="Times New Roman"/>
+          <w:szCs w:val="24"/>
+        </w:rPr>
+        <w:t>a</w:t>
+      </w:r>
+      <w:r>
+        <w:rPr>
+          <w:rFonts w:cs="Times New Roman"/>
+          <w:szCs w:val="24"/>
+        </w:rPr>
+        <w:t xml:space="preserve"> te su rezultati prikazani u tablicama</w:t>
+      </w:r>
+      <w:r>
+        <w:rPr>
+          <w:rFonts w:cs="Times New Roman"/>
+          <w:szCs w:val="24"/>
+        </w:rPr>
+        <w:t>.</w:t>
+      </w:r>
+      <w:r>
+        <w:rPr>
+          <w:rFonts w:cs="Times New Roman"/>
+          <w:szCs w:val="24"/>
+        </w:rPr>
+        <w:t xml:space="preserve"> </w:t>
+      </w:r>
+      <w:r>
+        <w:rPr>
+          <w:rFonts w:cs="Times New Roman"/>
+          <w:szCs w:val="24"/>
+          <w:u w:val="single"/>
+        </w:rPr>
+        <w:t xml:space="preserve">Za </w:t>
+      </w:r>
+      <w:r>
+        <w:rPr>
+          <w:rFonts w:cs="Times New Roman"/>
+          <w:szCs w:val="24"/>
+          <w:u w:val="single"/>
+        </w:rPr>
         <w:lastRenderedPageBreak/>
-        <w:t>U nastavku su navedene metode s kojima je pokuša</w:t>
-      </w:r>
-      <w:r>
-        <w:rPr>
-          <w:rFonts w:cs="Times New Roman"/>
-          <w:szCs w:val="24"/>
-        </w:rPr>
-        <w:t xml:space="preserve">no povećati preciznost </w:t>
-      </w:r>
-      <w:r>
-        <w:rPr>
-          <w:rFonts w:cs="Times New Roman"/>
-          <w:szCs w:val="24"/>
-        </w:rPr>
-        <w:t>klasifikacije</w:t>
-      </w:r>
-      <w:r>
-        <w:rPr>
-          <w:rFonts w:cs="Times New Roman"/>
-          <w:szCs w:val="24"/>
-        </w:rPr>
-        <w:t>.</w:t>
-      </w:r>
-      <w:r>
-        <w:rPr>
-          <w:rFonts w:cs="Times New Roman"/>
-          <w:szCs w:val="24"/>
-        </w:rPr>
-        <w:t xml:space="preserve"> </w:t>
-      </w:r>
-      <w:r>
-        <w:rPr>
-          <w:rFonts w:cs="Times New Roman"/>
-          <w:szCs w:val="24"/>
-        </w:rPr>
-        <w:t xml:space="preserve">Za uspredbu preciznosti metoda klasifikacije svakom metodom je </w:t>
-      </w:r>
-      <w:r>
-        <w:rPr>
-          <w:rFonts w:cs="Times New Roman"/>
-          <w:szCs w:val="24"/>
-          <w:u w:val="single"/>
-        </w:rPr>
-        <w:t>klasificiran</w:t>
-      </w:r>
-      <w:r>
-        <w:rPr>
-          <w:rFonts w:cs="Times New Roman"/>
-          <w:szCs w:val="24"/>
-        </w:rPr>
-        <w:t xml:space="preserve"> po jedan </w:t>
-      </w:r>
-      <w:r>
-        <w:rPr>
-          <w:rFonts w:cs="Times New Roman"/>
-          <w:szCs w:val="24"/>
-        </w:rPr>
-        <w:t xml:space="preserve">hrvatski </w:t>
-      </w:r>
-      <w:r>
-        <w:rPr>
-          <w:rFonts w:cs="Times New Roman"/>
-          <w:szCs w:val="24"/>
-        </w:rPr>
-        <w:t xml:space="preserve">Wikipedija članak iz svake </w:t>
-      </w:r>
-      <w:r>
-        <w:rPr>
-          <w:rFonts w:cs="Times New Roman"/>
-          <w:szCs w:val="24"/>
-        </w:rPr>
-        <w:t xml:space="preserve">od ukupno </w:t>
-      </w:r>
-      <w:r>
-        <w:rPr>
-          <w:rFonts w:cs="Times New Roman"/>
-          <w:szCs w:val="24"/>
-        </w:rPr>
-        <w:t>šest</w:t>
-      </w:r>
-      <w:r>
-        <w:rPr>
-          <w:rFonts w:cs="Times New Roman"/>
-          <w:szCs w:val="24"/>
-        </w:rPr>
-        <w:t xml:space="preserve"> </w:t>
-      </w:r>
-      <w:r>
-        <w:rPr>
-          <w:rFonts w:cs="Times New Roman"/>
-          <w:szCs w:val="24"/>
-        </w:rPr>
-        <w:t>kategorij</w:t>
-      </w:r>
-      <w:r>
-        <w:rPr>
-          <w:rFonts w:cs="Times New Roman"/>
-          <w:szCs w:val="24"/>
-        </w:rPr>
-        <w:t>a</w:t>
-      </w:r>
-      <w:r>
-        <w:rPr>
-          <w:rFonts w:cs="Times New Roman"/>
-          <w:szCs w:val="24"/>
-        </w:rPr>
-        <w:t xml:space="preserve"> te su rezultati prikazani u tablicama</w:t>
-      </w:r>
-      <w:r>
-        <w:rPr>
-          <w:rFonts w:cs="Times New Roman"/>
-          <w:szCs w:val="24"/>
-        </w:rPr>
-        <w:t>.</w:t>
-      </w:r>
-      <w:r>
-        <w:rPr>
-          <w:rFonts w:cs="Times New Roman"/>
-          <w:szCs w:val="24"/>
-        </w:rPr>
-        <w:t xml:space="preserve"> </w:t>
-      </w:r>
-      <w:r>
-        <w:rPr>
-          <w:rFonts w:cs="Times New Roman"/>
-          <w:szCs w:val="24"/>
-          <w:u w:val="single"/>
-        </w:rPr>
-        <w:t>Za kategoriju sport je izabran članak Luke Modrića, za gospodarstvo „Turizam u Hrvatskoj“, za politiku članak Zorana Milanovića...</w:t>
+        <w:t>kategoriju sport je izabran članak Luke Modrića, za gospodarstvo „Turizam u Hrvatskoj“, za politiku članak Zorana Milanovića...</w:t>
       </w:r>
       <w:r>
         <w:rPr>
@@ -4815,7 +4779,6 @@
     <w:p/>
     <w:p>
       <w:r>
-        <w:lastRenderedPageBreak/>
         <w:t xml:space="preserve">Preostale metode se oslanjaju na 1-torku, </w:t>
       </w:r>
       <w:r>
@@ -4839,6 +4802,7 @@
       </w:pPr>
       <w:bookmarkStart w:id="6" w:name="_Toc143023761"/>
       <w:r>
+        <w:lastRenderedPageBreak/>
         <w:t xml:space="preserve">Uklanjanje </w:t>
       </w:r>
       <w:r>
@@ -5282,44 +5246,41 @@
         <w:t xml:space="preserve"> su u jednu tekstualnu datoteku te ako su pronađeni na kraju bilo koje riječi, uklonjeni su. </w:t>
       </w:r>
       <w:r>
-        <w:t xml:space="preserve">Na isti način, lista prefiksa </w:t>
-      </w:r>
+        <w:t>Na isti način, lista prefiksa pronađena na Wikipediji</w:t>
+      </w:r>
+      <w:r>
+        <w:rPr>
+          <w:u w:val="single"/>
+        </w:rPr>
+        <w:t>(izvor)</w:t>
+      </w:r>
+      <w:r>
+        <w:t>, prebačena je u svoju tekstualnu datoteku. Prefiksi i s</w:t>
+      </w:r>
+      <w:r>
+        <w:t xml:space="preserve">ufiksi su sortirani po duljini kako bi se osiguralo da se prvo ukloni najduži mogući dio riječi. </w:t>
+      </w:r>
+      <w:r>
+        <w:rPr>
+          <w:u w:val="single"/>
+        </w:rPr>
+        <w:t>(primjer?)</w:t>
+      </w:r>
+      <w:r>
+        <w:rPr>
+          <w:u w:val="single"/>
+        </w:rPr>
+        <w:t xml:space="preserve"> uklonjeni su koristeci ove python metode</w:t>
+      </w:r>
+    </w:p>
+    <w:p>
+      <w:r>
+        <w:t>(objašnjenje tablice)</w:t>
+      </w:r>
+    </w:p>
+    <w:p>
       <w:r>
         <w:lastRenderedPageBreak/>
-        <w:t>pronađena na Wikipediji</w:t>
-      </w:r>
-      <w:r>
-        <w:rPr>
-          <w:u w:val="single"/>
-        </w:rPr>
-        <w:t>(izvor)</w:t>
-      </w:r>
-      <w:r>
-        <w:t>, prebačena je u svoju tekstualnu datoteku. Prefiksi i s</w:t>
-      </w:r>
-      <w:r>
-        <w:t xml:space="preserve">ufiksi su sortirani po duljini kako bi se osiguralo da se prvo ukloni najduži mogući dio riječi. </w:t>
-      </w:r>
-      <w:r>
-        <w:rPr>
-          <w:u w:val="single"/>
-        </w:rPr>
-        <w:t>(primjer?)</w:t>
-      </w:r>
-      <w:r>
-        <w:rPr>
-          <w:u w:val="single"/>
-        </w:rPr>
-        <w:t xml:space="preserve"> uklonjeni su koristeci ove python metode</w:t>
-      </w:r>
-    </w:p>
-    <w:p>
-      <w:r>
-        <w:t>(objašnjenje tablice)</w:t>
-      </w:r>
-    </w:p>
-    <w:p>
-      <w:r>
         <w:t>(tablica sa rezultatima)</w:t>
       </w:r>
     </w:p>
@@ -5654,21 +5615,184 @@
         <w:ind w:firstLine="567"/>
       </w:pPr>
       <w:r>
+        <w:t xml:space="preserve">Umjesto da se ručno pokušavaju ukloniti prefiksi i sufiksi, lakše bi bilo naći već postojeću bazu podataka koja sadrži sve moguće oblike svih riječi te </w:t>
+      </w:r>
+      <w:r>
+        <w:rPr>
+          <w:u w:val="single"/>
+        </w:rPr>
+        <w:t>njihov osnovni oblik</w:t>
+      </w:r>
+      <w:r>
+        <w:rPr>
+          <w:u w:val="single"/>
+        </w:rPr>
+        <w:t>.</w:t>
+      </w:r>
+    </w:p>
+    <w:p>
+      <w:pPr>
+        <w:ind w:firstLine="567"/>
+        <w:rPr>
+          <w:u w:val="single"/>
+        </w:rPr>
+      </w:pPr>
+    </w:p>
+    <w:p>
+      <w:pPr>
+        <w:ind w:firstLine="567"/>
+      </w:pPr>
+      <w:r>
         <w:lastRenderedPageBreak/>
-        <w:t xml:space="preserve">Umjesto da se ručno pokušavaju ukloniti prefiksi i sufiksi, lakše bi bilo naći već postojeću bazu podataka koja sadrži sve moguće oblike svih riječi te </w:t>
-      </w:r>
-      <w:r>
-        <w:rPr>
-          <w:u w:val="single"/>
-        </w:rPr>
-        <w:t>njihov osnovni oblik</w:t>
-      </w:r>
-      <w:r>
-        <w:rPr>
-          <w:u w:val="single"/>
-        </w:rPr>
+        <w:t>„croDict“</w:t>
+      </w:r>
+      <w:r>
+        <w:t xml:space="preserve"> (poveznica)</w:t>
+      </w:r>
+      <w:r>
+        <w:t xml:space="preserve"> je web-stranica koja služi kao prevoditelj riječi s engleskog i njemačkog na hrvatski. Osim toga sadrži i popis</w:t>
+      </w:r>
+      <w:r>
+        <w:t>e</w:t>
+      </w:r>
+      <w:r>
+        <w:t xml:space="preserve"> imenica te glagola na tim jezicima</w:t>
+      </w:r>
+      <w:r>
+        <w:t>, uključujući i njihove deklinacije, tj. konjugacije</w:t>
+      </w:r>
+      <w:r>
+        <w:t xml:space="preserve"> </w:t>
+      </w:r>
+      <w:r>
+        <w:rPr>
+          <w:u w:val="single"/>
+        </w:rPr>
+        <w:t>gdje je to primjenjivo</w:t>
+      </w:r>
+      <w:r>
         <w:t>.</w:t>
       </w:r>
+      <w:r>
+        <w:t xml:space="preserve"> </w:t>
+      </w:r>
+      <w:r>
+        <w:t xml:space="preserve">U polje za pretraživanje se upiše tražena riječ i izabere se je li ta riječ imenica ili glagol. Jer želimo da </w:t>
+      </w:r>
+      <w:r>
+        <w:t xml:space="preserve">osnovni oblik dohvati </w:t>
+      </w:r>
+      <w:r>
+        <w:t>program</w:t>
+      </w:r>
+      <w:r>
+        <w:t>,</w:t>
+      </w:r>
+      <w:r>
+        <w:t xml:space="preserve"> ne možemo se korititi </w:t>
+      </w:r>
+      <w:r>
+        <w:rPr>
+          <w:u w:val="single"/>
+        </w:rPr>
+        <w:t>elementima sučelja</w:t>
+      </w:r>
+      <w:r>
+        <w:t xml:space="preserve"> web-stranice. Srećom, osim polja za pretraživanje i opcije za vrstu riječi, moguće je </w:t>
+      </w:r>
+      <w:r>
+        <w:rPr>
+          <w:u w:val="single"/>
+        </w:rPr>
+        <w:t>stvari</w:t>
+      </w:r>
+      <w:r>
+        <w:t xml:space="preserve"> </w:t>
+      </w:r>
+      <w:r>
+        <w:t>definirati</w:t>
+      </w:r>
+      <w:r>
+        <w:t xml:space="preserve"> u samoj poveznici.(</w:t>
+      </w:r>
+      <w:r>
+        <w:rPr>
+          <w:u w:val="single"/>
+        </w:rPr>
+        <w:t>slika poveznice stranice</w:t>
+      </w:r>
+      <w:r>
+        <w:t xml:space="preserve">). Jer program ne zna odredriti vrstu riječi potrebno je isprobati obje opcije. U slučaju </w:t>
+      </w:r>
+      <w:r>
+        <w:t>da traženu riječ ne prepoznaje, na vrhu web-stranice se ispiše „</w:t>
+      </w:r>
+      <w:r>
+        <w:t>Der gesuchte Begriff konnte nicht gefunden werden</w:t>
+      </w:r>
+      <w:r>
+        <w:t xml:space="preserve">“ što je prevedno s njemačkog „Traženi pojam nije pronađen“. Nakon slanja </w:t>
+      </w:r>
+      <w:r>
+        <w:rPr>
+          <w:u w:val="single"/>
+        </w:rPr>
+        <w:t>zahtjeva</w:t>
+      </w:r>
+      <w:r>
+        <w:t xml:space="preserve"> i nakon </w:t>
+      </w:r>
+      <w:r>
+        <w:rPr>
+          <w:u w:val="single"/>
+        </w:rPr>
+        <w:t>primitka HTML-a</w:t>
+      </w:r>
+      <w:r>
+        <w:t xml:space="preserve">, ako program nije pronašao </w:t>
+      </w:r>
+      <w:r>
+        <w:rPr>
+          <w:u w:val="single"/>
+        </w:rPr>
+        <w:t xml:space="preserve">taj </w:t>
+      </w:r>
+      <w:r>
+        <w:rPr>
+          <w:u w:val="single"/>
+        </w:rPr>
+        <w:t xml:space="preserve">error </w:t>
+      </w:r>
+      <w:r>
+        <w:rPr>
+          <w:u w:val="single"/>
+        </w:rPr>
+        <w:t>izraz</w:t>
+      </w:r>
+      <w:r>
+        <w:rPr>
+          <w:u w:val="single"/>
+        </w:rPr>
+        <w:t>,</w:t>
+      </w:r>
+      <w:r>
+        <w:t xml:space="preserve"> pokušava dohvatiti </w:t>
+      </w:r>
+      <w:r>
+        <w:t>riječ iznad tablica koja predstavlja osnovni oblik unesene riječi – nominativ jednine za imenice te infinitiv za glagole</w:t>
+      </w:r>
+      <w:r>
+        <w:rPr>
+          <w:u w:val="single"/>
+        </w:rPr>
+        <w:t>.</w:t>
+      </w:r>
+      <w:r>
+        <w:rPr>
+          <w:u w:val="single"/>
+        </w:rPr>
+        <w:t>(slika sto stanica pokazuje ako je successful)</w:t>
+      </w:r>
     </w:p>
     <w:p>
       <w:pPr>
@@ -5677,361 +5801,198 @@
           <w:u w:val="single"/>
         </w:rPr>
       </w:pPr>
+      <w:r>
+        <w:rPr>
+          <w:u w:val="single"/>
+        </w:rPr>
+        <w:t>(</w:t>
+      </w:r>
+      <w:r>
+        <w:rPr>
+          <w:u w:val="single"/>
+        </w:rPr>
+        <w:t>To je bila originalna ideja</w:t>
+      </w:r>
+      <w:r>
+        <w:rPr>
+          <w:u w:val="single"/>
+        </w:rPr>
+        <w:t>,</w:t>
+      </w:r>
+      <w:r>
+        <w:rPr>
+          <w:u w:val="single"/>
+        </w:rPr>
+        <w:t xml:space="preserve"> no</w:t>
+      </w:r>
+      <w:r>
+        <w:t xml:space="preserve"> IGNORE MAYBE)</w:t>
+      </w:r>
+      <w:r>
+        <w:t xml:space="preserve"> kako bi se </w:t>
+      </w:r>
+      <w:r>
+        <w:rPr>
+          <w:u w:val="single"/>
+        </w:rPr>
+        <w:t>olakšao load cro dict servera</w:t>
+      </w:r>
+      <w:r>
+        <w:t xml:space="preserve">, umanjila šansa zabrane pristupa stranici zbog prevelikog broja zahtjeva te </w:t>
+      </w:r>
+      <w:r>
+        <w:t>ubrzala klasifikacija</w:t>
+      </w:r>
+      <w:r>
+        <w:t xml:space="preserve"> odlučeno je da će se rezultat te upita stranici spremiti </w:t>
+      </w:r>
+      <w:r>
+        <w:rPr>
+          <w:u w:val="single"/>
+        </w:rPr>
+        <w:t>lokalno u json datoteku</w:t>
+      </w:r>
+      <w:r>
+        <w:t xml:space="preserve">, gdje je ključ </w:t>
+      </w:r>
+      <w:r>
+        <w:rPr>
+          <w:u w:val="single"/>
+        </w:rPr>
+        <w:t>riječ koja je unesena</w:t>
+      </w:r>
+      <w:r>
+        <w:t xml:space="preserve"> a vrijednost je osnovni oblike te riječi. Sada, ako je ta riječ već bila tražena, neće se ponovno slati zahtjev nego će se uzeti iz </w:t>
+      </w:r>
+      <w:r>
+        <w:rPr>
+          <w:u w:val="single"/>
+        </w:rPr>
+        <w:t>rječnika</w:t>
+      </w:r>
+      <w:r>
+        <w:t>.</w:t>
+      </w:r>
+      <w:r>
+        <w:t xml:space="preserve"> </w:t>
+      </w:r>
+      <w:r>
+        <w:t>Za još veće ubrzanje</w:t>
+      </w:r>
+      <w:r>
+        <w:t xml:space="preserve"> programa i olakšanje zahtjeva </w:t>
+      </w:r>
+      <w:r>
+        <w:rPr>
+          <w:u w:val="single"/>
+        </w:rPr>
+        <w:t>(možda koliko puta ovdje 7 puta?? ne jer imaju iste nastavke neki padezi)</w:t>
+      </w:r>
+      <w:r>
+        <w:t xml:space="preserve"> </w:t>
+      </w:r>
+      <w:r>
+        <w:t>,</w:t>
+      </w:r>
+      <w:r>
+        <w:rPr>
+          <w:u w:val="single"/>
+        </w:rPr>
+        <w:t xml:space="preserve"> napravljeno je da program ne sprema osnovni oblik riječi samo za traženu riječ, nego da spremi sve moguće oblike riječi te da ih sve poveže.</w:t>
+      </w:r>
+      <w:r>
+        <w:rPr>
+          <w:u w:val="single"/>
+        </w:rPr>
+        <w:t xml:space="preserve"> </w:t>
+      </w:r>
     </w:p>
     <w:p>
       <w:pPr>
         <w:ind w:firstLine="567"/>
-      </w:pPr>
-      <w:r>
-        <w:t>„croDict“</w:t>
-      </w:r>
-      <w:r>
-        <w:t xml:space="preserve"> (poveznica)</w:t>
-      </w:r>
-      <w:r>
-        <w:t xml:space="preserve"> je web-stranica koja služi kao prevoditelj riječi s engleskog i njemačkog na hrvatski. Osim toga sadrži i popis</w:t>
-      </w:r>
-      <w:r>
-        <w:t>e</w:t>
-      </w:r>
-      <w:r>
-        <w:t xml:space="preserve"> imenica te glagola na tim jezicima</w:t>
-      </w:r>
-      <w:r>
-        <w:t>, uključujući i njihove deklinacije, tj. konjugacije</w:t>
-      </w:r>
-      <w:r>
-        <w:t xml:space="preserve"> </w:t>
-      </w:r>
-      <w:r>
-        <w:rPr>
-          <w:u w:val="single"/>
-        </w:rPr>
-        <w:t>gdje je to primjenjivo</w:t>
-      </w:r>
-      <w:r>
+        <w:rPr>
+          <w:u w:val="single"/>
+        </w:rPr>
+      </w:pPr>
+      <w:r>
+        <w:rPr>
+          <w:u w:val="single"/>
+        </w:rPr>
+        <w:t>(Parsiranje je bilo nešto teže jer...??)</w:t>
+      </w:r>
+    </w:p>
+    <w:p>
+      <w:pPr>
+        <w:ind w:firstLine="567"/>
+      </w:pPr>
+      <w:r>
+        <w:rPr>
+          <w:u w:val="single"/>
+        </w:rPr>
+        <w:t xml:space="preserve">Rezultat je metoda </w:t>
+      </w:r>
+      <w:r>
+        <w:rPr>
+          <w:u w:val="single"/>
+        </w:rPr>
+        <w:t>koja može spojiti sve oblike velikog broja imenica i glagola</w:t>
+      </w:r>
+      <w:r>
+        <w:rPr>
+          <w:u w:val="single"/>
+        </w:rPr>
         <w:t>.</w:t>
       </w:r>
       <w:r>
-        <w:t xml:space="preserve"> </w:t>
-      </w:r>
-      <w:r>
-        <w:t xml:space="preserve">U polje za pretraživanje se upiše tražena riječ i izabere se je li ta riječ imenica ili glagol. Jer želimo da </w:t>
-      </w:r>
-      <w:r>
-        <w:t xml:space="preserve">osnovni oblik dohvati </w:t>
-      </w:r>
-      <w:r>
-        <w:t>program</w:t>
-      </w:r>
-      <w:r>
-        <w:t>,</w:t>
-      </w:r>
-      <w:r>
-        <w:t xml:space="preserve"> ne možemo se korititi </w:t>
-      </w:r>
-      <w:r>
-        <w:rPr>
-          <w:u w:val="single"/>
-        </w:rPr>
-        <w:t>elementima sučelja</w:t>
-      </w:r>
-      <w:r>
-        <w:t xml:space="preserve"> web-stranice. Srećom, osim polja za pretraživanje i opcije za vrstu riječi, moguće je </w:t>
-      </w:r>
-      <w:r>
-        <w:rPr>
-          <w:u w:val="single"/>
-        </w:rPr>
-        <w:t>stvari</w:t>
-      </w:r>
-      <w:r>
-        <w:t xml:space="preserve"> </w:t>
-      </w:r>
-      <w:r>
-        <w:t>definirati</w:t>
-      </w:r>
-      <w:r>
-        <w:t xml:space="preserve"> u samoj poveznici.(</w:t>
-      </w:r>
-      <w:r>
-        <w:rPr>
-          <w:u w:val="single"/>
-        </w:rPr>
-        <w:t>slika poveznice stranice</w:t>
-      </w:r>
-      <w:r>
-        <w:t xml:space="preserve">). Jer program ne zna odredriti vrstu riječi potrebno je isprobati obje opcije. U slučaju </w:t>
-      </w:r>
-      <w:r>
-        <w:t>da traženu riječ ne prepoznaje, na vrhu web-stranice se ispiše „</w:t>
-      </w:r>
-      <w:r>
-        <w:t>Der gesuchte Begriff konnte nicht gefunden werden</w:t>
-      </w:r>
-      <w:r>
-        <w:t xml:space="preserve">“ što je prevedno s njemačkog „Traženi pojam nije pronađen“. Nakon slanja </w:t>
-      </w:r>
-      <w:r>
-        <w:rPr>
-          <w:u w:val="single"/>
-        </w:rPr>
-        <w:t>zahtjeva</w:t>
-      </w:r>
-      <w:r>
-        <w:t xml:space="preserve"> i nakon </w:t>
-      </w:r>
-      <w:r>
-        <w:rPr>
-          <w:u w:val="single"/>
-        </w:rPr>
-        <w:t>primitka HTML-a</w:t>
-      </w:r>
-      <w:r>
-        <w:t xml:space="preserve">, ako program nije pronašao </w:t>
-      </w:r>
-      <w:r>
-        <w:rPr>
-          <w:u w:val="single"/>
-        </w:rPr>
-        <w:t xml:space="preserve">taj </w:t>
-      </w:r>
-      <w:r>
-        <w:rPr>
-          <w:u w:val="single"/>
-        </w:rPr>
-        <w:t xml:space="preserve">error </w:t>
-      </w:r>
-      <w:r>
-        <w:rPr>
-          <w:u w:val="single"/>
-        </w:rPr>
-        <w:t>izraz</w:t>
-      </w:r>
-      <w:r>
-        <w:rPr>
-          <w:u w:val="single"/>
-        </w:rPr>
-        <w:t>,</w:t>
-      </w:r>
-      <w:r>
-        <w:t xml:space="preserve"> pokušava dohvatiti </w:t>
-      </w:r>
-      <w:r>
-        <w:t>riječ iznad tablica koja predstavlja osnovni oblik unesene riječi – nominativ jednine za imenice te infinitiv za glagole</w:t>
-      </w:r>
-      <w:r>
-        <w:rPr>
-          <w:u w:val="single"/>
-        </w:rPr>
-        <w:t>.</w:t>
-      </w:r>
-      <w:r>
-        <w:rPr>
-          <w:u w:val="single"/>
-        </w:rPr>
-        <w:t>(slika sto stanica pokazuje ako je successful)</w:t>
+        <w:rPr>
+          <w:u w:val="single"/>
+        </w:rPr>
+        <w:t xml:space="preserve"> (showcase kako spaja rijeci nepravilne deklinacije imenica ronilac i vrabac i jos neki ako nadem)</w:t>
       </w:r>
     </w:p>
     <w:p>
       <w:pPr>
         <w:ind w:firstLine="567"/>
-        <w:rPr>
-          <w:u w:val="single"/>
-        </w:rPr>
-      </w:pPr>
-      <w:r>
-        <w:rPr>
-          <w:u w:val="single"/>
-        </w:rPr>
-        <w:t>(</w:t>
-      </w:r>
-      <w:r>
-        <w:rPr>
-          <w:u w:val="single"/>
-        </w:rPr>
-        <w:t>To je bila originalna ideja</w:t>
-      </w:r>
-      <w:r>
-        <w:rPr>
-          <w:u w:val="single"/>
-        </w:rPr>
-        <w:t>,</w:t>
-      </w:r>
-      <w:r>
-        <w:rPr>
-          <w:u w:val="single"/>
-        </w:rPr>
-        <w:t xml:space="preserve"> no</w:t>
-      </w:r>
-      <w:r>
-        <w:t xml:space="preserve"> IGNORE MAYBE)</w:t>
-      </w:r>
-      <w:r>
-        <w:t xml:space="preserve"> kako bi se </w:t>
-      </w:r>
-      <w:r>
-        <w:rPr>
-          <w:u w:val="single"/>
-        </w:rPr>
-        <w:t>olakšao load cro dict servera</w:t>
-      </w:r>
-      <w:r>
-        <w:t xml:space="preserve">, umanjila šansa zabrane pristupa stranici zbog prevelikog broja zahtjeva te </w:t>
-      </w:r>
-      <w:r>
-        <w:t>ubrzala klasifikacija</w:t>
-      </w:r>
-      <w:r>
-        <w:t xml:space="preserve"> odlučeno je da će se rezultat te upita stranici spremiti </w:t>
-      </w:r>
-      <w:r>
-        <w:rPr>
-          <w:u w:val="single"/>
-        </w:rPr>
-        <w:t>lokalno u json datoteku</w:t>
-      </w:r>
-      <w:r>
-        <w:t xml:space="preserve">, gdje je ključ </w:t>
-      </w:r>
-      <w:r>
-        <w:rPr>
-          <w:u w:val="single"/>
-        </w:rPr>
-        <w:t>riječ koja je unesena</w:t>
-      </w:r>
-      <w:r>
-        <w:t xml:space="preserve"> a vrijednost je osnovni oblike te riječi. Sada, ako je ta riječ već bila tražena, neće se ponovno slati zahtjev nego će se uzeti iz </w:t>
-      </w:r>
-      <w:r>
-        <w:rPr>
-          <w:u w:val="single"/>
-        </w:rPr>
-        <w:t>rječnika</w:t>
-      </w:r>
-      <w:r>
-        <w:t>.</w:t>
-      </w:r>
-      <w:r>
-        <w:t xml:space="preserve"> </w:t>
-      </w:r>
-      <w:r>
-        <w:t>Za još veće ubrzanje</w:t>
-      </w:r>
-      <w:r>
-        <w:t xml:space="preserve"> programa i olakšanje zahtjeva </w:t>
-      </w:r>
-      <w:r>
-        <w:rPr>
-          <w:u w:val="single"/>
-        </w:rPr>
-        <w:t>(možda koliko puta ovdje 7 puta?? ne jer imaju iste nastavke neki padezi)</w:t>
-      </w:r>
-      <w:r>
-        <w:t xml:space="preserve"> </w:t>
-      </w:r>
-      <w:r>
-        <w:t>,</w:t>
-      </w:r>
-      <w:r>
-        <w:rPr>
-          <w:u w:val="single"/>
-        </w:rPr>
-        <w:t xml:space="preserve"> napravljeno je da program ne sprema osnovni oblik riječi samo za traženu riječ, nego da spremi sve moguće oblike riječi te da ih sve poveže.</w:t>
-      </w:r>
-      <w:r>
-        <w:rPr>
-          <w:u w:val="single"/>
-        </w:rPr>
-        <w:t xml:space="preserve"> </w:t>
-      </w:r>
+      </w:pPr>
     </w:p>
     <w:p>
       <w:pPr>
         <w:ind w:firstLine="567"/>
-        <w:rPr>
-          <w:u w:val="single"/>
-        </w:rPr>
-      </w:pPr>
-      <w:r>
-        <w:rPr>
-          <w:u w:val="single"/>
-        </w:rPr>
-        <w:t>(Parsiranje je bilo nešto teže jer...??)</w:t>
+      </w:pPr>
+      <w:r>
+        <w:t xml:space="preserve">Ako za zadanu riječ web-stranica nije mogla pronaći valjanu riječ, ta zadana riječ je lokalno spremljena u tekstualnu datoteku, kako bi se spriječilo ponovno slanje zahtjeva stranici. </w:t>
+      </w:r>
+      <w:r>
+        <w:rPr>
+          <w:u w:val="single"/>
+        </w:rPr>
+        <w:t>Te riječi su ili ignorirane ili ne u sljede</w:t>
+      </w:r>
+      <w:r>
+        <w:rPr>
+          <w:u w:val="single"/>
+        </w:rPr>
+        <w:t>ć</w:t>
+      </w:r>
+      <w:r>
+        <w:rPr>
+          <w:u w:val="single"/>
+        </w:rPr>
+        <w:t>im tablicama.</w:t>
       </w:r>
     </w:p>
     <w:p>
       <w:pPr>
         <w:ind w:firstLine="567"/>
-      </w:pPr>
-      <w:r>
-        <w:rPr>
-          <w:u w:val="single"/>
-        </w:rPr>
-        <w:t xml:space="preserve">Rezultat je metoda </w:t>
-      </w:r>
-      <w:r>
-        <w:rPr>
-          <w:u w:val="single"/>
-        </w:rPr>
-        <w:t>koja može spojiti sve oblike velikog broja imenica i glagola</w:t>
-      </w:r>
-      <w:r>
-        <w:rPr>
-          <w:u w:val="single"/>
-        </w:rPr>
-        <w:t>.</w:t>
-      </w:r>
-      <w:r>
-        <w:rPr>
-          <w:u w:val="single"/>
-        </w:rPr>
-        <w:t xml:space="preserve"> (showcase kako spaja rijeci nepravilne deklinacije imenica ronilac i vrabac i jos neki ako nadem)</w:t>
-      </w:r>
+        <w:rPr>
+          <w:u w:val="single"/>
+        </w:rPr>
+      </w:pPr>
     </w:p>
     <w:p>
       <w:pPr>
         <w:ind w:firstLine="567"/>
       </w:pPr>
-    </w:p>
-    <w:p>
-      <w:pPr>
-        <w:ind w:firstLine="567"/>
-      </w:pPr>
-      <w:r>
-        <w:t xml:space="preserve">Ako za zadanu riječ web-stranica nije mogla pronaći valjanu riječ, ta zadana riječ je lokalno spremljena u tekstualnu datoteku, kako bi se spriječilo ponovno slanje zahtjeva stranici. </w:t>
-      </w:r>
-      <w:r>
-        <w:rPr>
-          <w:u w:val="single"/>
-        </w:rPr>
-        <w:t>Te riječi su ili ignorirane ili ne u sljede</w:t>
-      </w:r>
-      <w:r>
-        <w:rPr>
-          <w:u w:val="single"/>
-        </w:rPr>
-        <w:t>ć</w:t>
-      </w:r>
-      <w:r>
-        <w:rPr>
-          <w:u w:val="single"/>
-        </w:rPr>
-        <w:t>im tablicama.</w:t>
-      </w:r>
-    </w:p>
-    <w:p>
-      <w:pPr>
-        <w:ind w:firstLine="567"/>
-        <w:rPr>
-          <w:u w:val="single"/>
-        </w:rPr>
-      </w:pPr>
-    </w:p>
-    <w:p>
-      <w:pPr>
-        <w:ind w:firstLine="567"/>
-      </w:pPr>
       <w:r>
         <w:rPr>
           <w:u w:val="single"/>
@@ -6041,22 +6002,22 @@
     </w:p>
     <w:p>
       <w:r>
+        <w:t>(objašnjenje tablice)</w:t>
+      </w:r>
+    </w:p>
+    <w:p>
+      <w:r>
+        <w:t>(tablica sa rezultatima)</w:t>
+      </w:r>
+    </w:p>
+    <w:p>
+      <w:r>
+        <w:t>(objašnjenje tablice)</w:t>
+      </w:r>
+    </w:p>
+    <w:p>
+      <w:r>
         <w:lastRenderedPageBreak/>
-        <w:t>(objašnjenje tablice)</w:t>
-      </w:r>
-    </w:p>
-    <w:p>
-      <w:r>
-        <w:t>(tablica sa rezultatima)</w:t>
-      </w:r>
-    </w:p>
-    <w:p>
-      <w:r>
-        <w:t>(objašnjenje tablice)</w:t>
-      </w:r>
-    </w:p>
-    <w:p>
-      <w:r>
         <w:t>(tablica sa rezultatima)</w:t>
       </w:r>
     </w:p>

</xml_diff>